<commit_message>
Mise à jour du READ ME + photo home choisi pour les différents formats
</commit_message>
<xml_diff>
--- a/img/essai ecriture.docx
+++ b/img/essai ecriture.docx
@@ -202,8 +202,6 @@
           </w14:textOutline>
         </w:rPr>
       </w:pPr>
-      <w:bookmarkStart w:id="0" w:name="_GoBack"/>
-      <w:bookmarkEnd w:id="0"/>
     </w:p>
     <w:p>
       <w:pPr>
@@ -228,72 +226,6 @@
       </w:pPr>
       <w:r>
         <w:rPr>
-          <w:rFonts w:ascii="Tahoma" w:hAnsi="Tahoma" w:cs="Tahoma"/>
-          <w:b/>
-          <w:bCs/>
-          <w:noProof/>
-          <w:sz w:val="56"/>
-          <w:szCs w:val="96"/>
-        </w:rPr>
-        <w:lastRenderedPageBreak/>
-        <w:drawing>
-          <wp:anchor distT="0" distB="0" distL="114300" distR="114300" simplePos="0" relativeHeight="251658240" behindDoc="1" locked="0" layoutInCell="1" allowOverlap="1" wp14:anchorId="2AE57637" wp14:editId="3FF4E3D6">
-            <wp:simplePos x="0" y="0"/>
-            <wp:positionH relativeFrom="column">
-              <wp:posOffset>0</wp:posOffset>
-            </wp:positionH>
-            <wp:positionV relativeFrom="paragraph">
-              <wp:posOffset>645795</wp:posOffset>
-            </wp:positionV>
-            <wp:extent cx="8128000" cy="3848100"/>
-            <wp:effectExtent l="0" t="0" r="0" b="12700"/>
-            <wp:wrapNone/>
-            <wp:docPr id="1" name="Image 1"/>
-            <wp:cNvGraphicFramePr>
-              <a:graphicFrameLocks xmlns:a="http://schemas.openxmlformats.org/drawingml/2006/main" noChangeAspect="1"/>
-            </wp:cNvGraphicFramePr>
-            <a:graphic xmlns:a="http://schemas.openxmlformats.org/drawingml/2006/main">
-              <a:graphicData uri="http://schemas.openxmlformats.org/drawingml/2006/picture">
-                <pic:pic xmlns:pic="http://schemas.openxmlformats.org/drawingml/2006/picture">
-                  <pic:nvPicPr>
-                    <pic:cNvPr id="0" name="IMG_1761.jpg"/>
-                    <pic:cNvPicPr/>
-                  </pic:nvPicPr>
-                  <pic:blipFill>
-                    <a:blip r:embed="rId6">
-                      <a:extLst>
-                        <a:ext uri="{28A0092B-C50C-407E-A947-70E740481C1C}">
-                          <a14:useLocalDpi xmlns:a14="http://schemas.microsoft.com/office/drawing/2010/main" val="0"/>
-                        </a:ext>
-                      </a:extLst>
-                    </a:blip>
-                    <a:stretch>
-                      <a:fillRect/>
-                    </a:stretch>
-                  </pic:blipFill>
-                  <pic:spPr>
-                    <a:xfrm>
-                      <a:off x="0" y="0"/>
-                      <a:ext cx="8128000" cy="3848100"/>
-                    </a:xfrm>
-                    <a:prstGeom prst="rect">
-                      <a:avLst/>
-                    </a:prstGeom>
-                  </pic:spPr>
-                </pic:pic>
-              </a:graphicData>
-            </a:graphic>
-            <wp14:sizeRelH relativeFrom="page">
-              <wp14:pctWidth>0</wp14:pctWidth>
-            </wp14:sizeRelH>
-            <wp14:sizeRelV relativeFrom="page">
-              <wp14:pctHeight>0</wp14:pctHeight>
-            </wp14:sizeRelV>
-          </wp:anchor>
-        </w:drawing>
-      </w:r>
-      <w:r>
-        <w:rPr>
           <w:rFonts w:ascii="Arial Black" w:hAnsi="Arial Black" w:cs="Futura Condensed"/>
           <w:b/>
           <w:bCs/>
@@ -311,6 +243,7 @@
             <w14:bevel/>
           </w14:textOutline>
         </w:rPr>
+        <w:lastRenderedPageBreak/>
         <w:t>KONNIE METAXA</w:t>
       </w:r>
     </w:p>
@@ -528,6 +461,269 @@
         </w:rPr>
         <w:t>KONNIE METAXA</w:t>
       </w:r>
+    </w:p>
+    <w:p>
+      <w:pPr>
+        <w:jc w:val="center"/>
+        <w:rPr>
+          <w:rFonts w:asciiTheme="majorHAnsi" w:hAnsiTheme="majorHAnsi" w:cs="Tahoma"/>
+          <w:bCs/>
+          <w:color w:val="FFFFFF" w:themeColor="background1"/>
+          <w:sz w:val="96"/>
+          <w:szCs w:val="96"/>
+          <w14:shadow w14:blurRad="50800" w14:dist="38100" w14:dir="2700000" w14:sx="100000" w14:sy="100000" w14:kx="0" w14:ky="0" w14:algn="tl">
+            <w14:srgbClr w14:val="000000">
+              <w14:alpha w14:val="57000"/>
+            </w14:srgbClr>
+          </w14:shadow>
+          <w14:textOutline w14:w="9525" w14:cap="rnd" w14:cmpd="sng" w14:algn="ctr">
+            <w14:noFill/>
+            <w14:prstDash w14:val="solid"/>
+            <w14:bevel/>
+          </w14:textOutline>
+        </w:rPr>
+      </w:pPr>
+      <w:bookmarkStart w:id="0" w:name="_GoBack"/>
+      <w:r>
+        <w:rPr>
+          <w:rFonts w:asciiTheme="majorHAnsi" w:hAnsiTheme="majorHAnsi" w:cs="Tahoma"/>
+          <w:bCs/>
+          <w:noProof/>
+          <w:color w:val="FFFFFF" w:themeColor="background1"/>
+          <w:sz w:val="96"/>
+          <w:szCs w:val="96"/>
+        </w:rPr>
+        <mc:AlternateContent>
+          <mc:Choice Requires="wpg">
+            <w:drawing>
+              <wp:anchor distT="0" distB="0" distL="114300" distR="114300" simplePos="0" relativeHeight="251659264" behindDoc="0" locked="0" layoutInCell="1" allowOverlap="1" wp14:anchorId="20E0DA3C" wp14:editId="54679430">
+                <wp:simplePos x="0" y="0"/>
+                <wp:positionH relativeFrom="column">
+                  <wp:posOffset>228600</wp:posOffset>
+                </wp:positionH>
+                <wp:positionV relativeFrom="paragraph">
+                  <wp:posOffset>-457200</wp:posOffset>
+                </wp:positionV>
+                <wp:extent cx="8128000" cy="3848100"/>
+                <wp:effectExtent l="0" t="0" r="0" b="12700"/>
+                <wp:wrapThrough wrapText="bothSides">
+                  <wp:wrapPolygon edited="0">
+                    <wp:start x="0" y="0"/>
+                    <wp:lineTo x="0" y="21529"/>
+                    <wp:lineTo x="21533" y="21529"/>
+                    <wp:lineTo x="21533" y="0"/>
+                    <wp:lineTo x="0" y="0"/>
+                  </wp:wrapPolygon>
+                </wp:wrapThrough>
+                <wp:docPr id="3" name="Grouper 3"/>
+                <wp:cNvGraphicFramePr/>
+                <a:graphic xmlns:a="http://schemas.openxmlformats.org/drawingml/2006/main">
+                  <a:graphicData uri="http://schemas.microsoft.com/office/word/2010/wordprocessingGroup">
+                    <wpg:wgp>
+                      <wpg:cNvGrpSpPr/>
+                      <wpg:grpSpPr>
+                        <a:xfrm>
+                          <a:off x="0" y="0"/>
+                          <a:ext cx="8128000" cy="3848100"/>
+                          <a:chOff x="0" y="0"/>
+                          <a:chExt cx="8128000" cy="3848100"/>
+                        </a:xfrm>
+                      </wpg:grpSpPr>
+                      <pic:pic xmlns:pic="http://schemas.openxmlformats.org/drawingml/2006/picture">
+                        <pic:nvPicPr>
+                          <pic:cNvPr id="1" name="Image 1"/>
+                          <pic:cNvPicPr>
+                            <a:picLocks noChangeAspect="1"/>
+                          </pic:cNvPicPr>
+                        </pic:nvPicPr>
+                        <pic:blipFill>
+                          <a:blip r:embed="rId6">
+                            <a:extLst>
+                              <a:ext uri="{28A0092B-C50C-407E-A947-70E740481C1C}">
+                                <a14:useLocalDpi xmlns:a14="http://schemas.microsoft.com/office/drawing/2010/main" val="0"/>
+                              </a:ext>
+                            </a:extLst>
+                          </a:blip>
+                          <a:stretch>
+                            <a:fillRect/>
+                          </a:stretch>
+                        </pic:blipFill>
+                        <pic:spPr>
+                          <a:xfrm>
+                            <a:off x="0" y="0"/>
+                            <a:ext cx="8128000" cy="3848100"/>
+                          </a:xfrm>
+                          <a:prstGeom prst="rect">
+                            <a:avLst/>
+                          </a:prstGeom>
+                        </pic:spPr>
+                      </pic:pic>
+                      <wps:wsp>
+                        <wps:cNvPr id="2" name="Rectangle 2"/>
+                        <wps:cNvSpPr/>
+                        <wps:spPr>
+                          <a:xfrm>
+                            <a:off x="3314700" y="1714500"/>
+                            <a:ext cx="1485900" cy="914400"/>
+                          </a:xfrm>
+                          <a:prstGeom prst="rect">
+                            <a:avLst/>
+                          </a:prstGeom>
+                          <a:solidFill>
+                            <a:schemeClr val="bg1">
+                              <a:alpha val="23000"/>
+                            </a:schemeClr>
+                          </a:solidFill>
+                          <a:ln w="38100" cmpd="sng">
+                            <a:solidFill>
+                              <a:schemeClr val="bg1"/>
+                            </a:solidFill>
+                          </a:ln>
+                        </wps:spPr>
+                        <wps:style>
+                          <a:lnRef idx="1">
+                            <a:schemeClr val="accent1"/>
+                          </a:lnRef>
+                          <a:fillRef idx="3">
+                            <a:schemeClr val="accent1"/>
+                          </a:fillRef>
+                          <a:effectRef idx="2">
+                            <a:schemeClr val="accent1"/>
+                          </a:effectRef>
+                          <a:fontRef idx="minor">
+                            <a:schemeClr val="lt1"/>
+                          </a:fontRef>
+                        </wps:style>
+                        <wps:txbx>
+                          <w:txbxContent>
+                            <w:p>
+                              <w:pPr>
+                                <w:jc w:val="center"/>
+                                <w:rPr>
+                                  <w:rFonts w:ascii="Andale Mono" w:hAnsi="Andale Mono"/>
+                                  <w:sz w:val="40"/>
+                                  <w:szCs w:val="52"/>
+                                </w:rPr>
+                              </w:pPr>
+                              <w:r>
+                                <w:rPr>
+                                  <w:rFonts w:ascii="Andale Mono" w:hAnsi="Andale Mono"/>
+                                  <w:sz w:val="40"/>
+                                  <w:szCs w:val="52"/>
+                                </w:rPr>
+                                <w:t>KONNIE</w:t>
+                              </w:r>
+                            </w:p>
+                            <w:p>
+                              <w:pPr>
+                                <w:jc w:val="center"/>
+                                <w:rPr>
+                                  <w:rFonts w:ascii="Andale Mono" w:hAnsi="Andale Mono"/>
+                                  <w:sz w:val="40"/>
+                                  <w:szCs w:val="52"/>
+                                </w:rPr>
+                              </w:pPr>
+                              <w:r>
+                                <w:rPr>
+                                  <w:rFonts w:ascii="Andale Mono" w:hAnsi="Andale Mono"/>
+                                  <w:sz w:val="40"/>
+                                  <w:szCs w:val="52"/>
+                                </w:rPr>
+                                <w:t>METAXA</w:t>
+                              </w:r>
+                            </w:p>
+                          </w:txbxContent>
+                        </wps:txbx>
+                        <wps:bodyPr rot="0" spcFirstLastPara="0" vertOverflow="overflow" horzOverflow="overflow" vert="horz" wrap="square" lIns="91440" tIns="45720" rIns="91440" bIns="45720" numCol="1" spcCol="0" rtlCol="0" fromWordArt="0" anchor="ctr" anchorCtr="0" forceAA="0" compatLnSpc="1">
+                          <a:prstTxWarp prst="textNoShape">
+                            <a:avLst/>
+                          </a:prstTxWarp>
+                          <a:noAutofit/>
+                        </wps:bodyPr>
+                      </wps:wsp>
+                    </wpg:wgp>
+                  </a:graphicData>
+                </a:graphic>
+              </wp:anchor>
+            </w:drawing>
+          </mc:Choice>
+          <mc:Fallback>
+            <w:pict>
+              <v:group id="Grouper 3" o:spid="_x0000_s1026" style="position:absolute;left:0;text-align:left;margin-left:18pt;margin-top:-35.95pt;width:640pt;height:303pt;z-index:251659264" coordsize="8128000,3848100" o:gfxdata="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">
+                <v:shapetype id="_x0000_t75" coordsize="21600,21600" o:spt="75" o:preferrelative="t" path="m@4@5l@4@11@9@11@9@5xe" filled="f" stroked="f">
+                  <v:stroke joinstyle="miter"/>
+                  <v:formulas>
+                    <v:f eqn="if lineDrawn pixelLineWidth 0"/>
+                    <v:f eqn="sum @0 1 0"/>
+                    <v:f eqn="sum 0 0 @1"/>
+                    <v:f eqn="prod @2 1 2"/>
+                    <v:f eqn="prod @3 21600 pixelWidth"/>
+                    <v:f eqn="prod @3 21600 pixelHeight"/>
+                    <v:f eqn="sum @0 0 1"/>
+                    <v:f eqn="prod @6 1 2"/>
+                    <v:f eqn="prod @7 21600 pixelWidth"/>
+                    <v:f eqn="sum @8 21600 0"/>
+                    <v:f eqn="prod @7 21600 pixelHeight"/>
+                    <v:f eqn="sum @10 21600 0"/>
+                  </v:formulas>
+                  <v:path o:extrusionok="f" gradientshapeok="t" o:connecttype="rect"/>
+                  <o:lock v:ext="edit" aspectratio="t"/>
+                </v:shapetype>
+                <v:shape id="Image 1" o:spid="_x0000_s1027" type="#_x0000_t75" style="position:absolute;width:8128000;height:3848100;visibility:visible;mso-wrap-style:square" o:gfxdata="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">
+                  <v:imagedata r:id="rId7" o:title=""/>
+                  <v:path arrowok="t"/>
+                </v:shape>
+                <v:rect id="Rectangle 2" o:spid="_x0000_s1028" style="position:absolute;left:3314700;top:1714500;width:1485900;height:914400;visibility:visible;mso-wrap-style:square;v-text-anchor:middle" o:gfxdata="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" fillcolor="white [3212]" strokecolor="white [3212]" strokeweight="3pt">
+                  <v:fill opacity="15163f"/>
+                  <v:shadow on="t" opacity="22937f" mv:blur="40000f" origin=",.5" offset="0,23000emu"/>
+                  <v:textbox>
+                    <w:txbxContent>
+                      <w:p>
+                        <w:pPr>
+                          <w:jc w:val="center"/>
+                          <w:rPr>
+                            <w:rFonts w:ascii="Andale Mono" w:hAnsi="Andale Mono"/>
+                            <w:sz w:val="40"/>
+                            <w:szCs w:val="52"/>
+                          </w:rPr>
+                        </w:pPr>
+                        <w:r>
+                          <w:rPr>
+                            <w:rFonts w:ascii="Andale Mono" w:hAnsi="Andale Mono"/>
+                            <w:sz w:val="40"/>
+                            <w:szCs w:val="52"/>
+                          </w:rPr>
+                          <w:t>KONNIE</w:t>
+                        </w:r>
+                      </w:p>
+                      <w:p>
+                        <w:pPr>
+                          <w:jc w:val="center"/>
+                          <w:rPr>
+                            <w:rFonts w:ascii="Andale Mono" w:hAnsi="Andale Mono"/>
+                            <w:sz w:val="40"/>
+                            <w:szCs w:val="52"/>
+                          </w:rPr>
+                        </w:pPr>
+                        <w:r>
+                          <w:rPr>
+                            <w:rFonts w:ascii="Andale Mono" w:hAnsi="Andale Mono"/>
+                            <w:sz w:val="40"/>
+                            <w:szCs w:val="52"/>
+                          </w:rPr>
+                          <w:t>METAXA</w:t>
+                        </w:r>
+                      </w:p>
+                    </w:txbxContent>
+                  </v:textbox>
+                </v:rect>
+                <w10:wrap type="through"/>
+              </v:group>
+            </w:pict>
+          </mc:Fallback>
+        </mc:AlternateContent>
+      </w:r>
+      <w:bookmarkEnd w:id="0"/>
     </w:p>
     <w:p>
       <w:pPr>
@@ -1379,7 +1575,7 @@
 </file>
 
 <file path=customXml/itemProps1.xml><?xml version="1.0" encoding="utf-8"?>
-<ds:datastoreItem xmlns:ds="http://schemas.openxmlformats.org/officeDocument/2006/customXml" ds:itemID="{391E52CE-A187-4542-B8A5-38462E81DEF9}">
+<ds:datastoreItem xmlns:ds="http://schemas.openxmlformats.org/officeDocument/2006/customXml" ds:itemID="{CB7E9D63-9634-624F-A9D0-AFB0CADD91DC}">
   <ds:schemaRefs>
     <ds:schemaRef ds:uri="http://schemas.openxmlformats.org/officeDocument/2006/bibliography"/>
   </ds:schemaRefs>

</xml_diff>